<commit_message>
TERMINA EL TRABAJO DE REDESSSSSSSSSS
</commit_message>
<xml_diff>
--- a/REDES DE COMPUTADORA/UNIDAD VII/EQUIPOS.docx
+++ b/REDES DE COMPUTADORA/UNIDAD VII/EQUIPOS.docx
@@ -38,20 +38,29 @@
         <w:ind w:firstLine="708"/>
         <w:rPr>
           <w:rFonts w:ascii="Cambria Math" w:hAnsi="Cambria Math"/>
-          <w:lang w:val="es-MX"/>
-        </w:rPr>
-      </w:pPr>
-      <w:r>
-        <w:rPr>
-          <w:rFonts w:ascii="Cambria Math" w:hAnsi="Cambria Math"/>
-          <w:lang w:val="es-MX"/>
-        </w:rPr>
-        <w:t xml:space="preserve">Modelo: </w:t>
-      </w:r>
-      <w:r>
-        <w:rPr>
-          <w:rFonts w:ascii="Cambria Math" w:hAnsi="Cambria Math"/>
-          <w:lang w:val="es-MX"/>
+          <w:lang w:val="en-US"/>
+        </w:rPr>
+      </w:pPr>
+      <w:proofErr w:type="spellStart"/>
+      <w:r>
+        <w:rPr>
+          <w:rFonts w:ascii="Cambria Math" w:hAnsi="Cambria Math"/>
+          <w:lang w:val="en-US"/>
+        </w:rPr>
+        <w:t>Modelo</w:t>
+      </w:r>
+      <w:proofErr w:type="spellEnd"/>
+      <w:r>
+        <w:rPr>
+          <w:rFonts w:ascii="Cambria Math" w:hAnsi="Cambria Math"/>
+          <w:lang w:val="en-US"/>
+        </w:rPr>
+        <w:t xml:space="preserve">: </w:t>
+      </w:r>
+      <w:r>
+        <w:rPr>
+          <w:rFonts w:ascii="Cambria Math" w:hAnsi="Cambria Math"/>
+          <w:lang w:val="en-US"/>
         </w:rPr>
         <w:t xml:space="preserve">Dell </w:t>
       </w:r>
@@ -59,7 +68,7 @@
       <w:r>
         <w:rPr>
           <w:rFonts w:ascii="Cambria Math" w:hAnsi="Cambria Math"/>
-          <w:lang w:val="es-MX"/>
+          <w:lang w:val="en-US"/>
         </w:rPr>
         <w:t>Optiplex</w:t>
       </w:r>
@@ -67,7 +76,7 @@
       <w:r>
         <w:rPr>
           <w:rFonts w:ascii="Cambria Math" w:hAnsi="Cambria Math"/>
-          <w:lang w:val="es-MX"/>
+          <w:lang w:val="en-US"/>
         </w:rPr>
         <w:t xml:space="preserve"> 5600 (Desktop Pack)</w:t>
       </w:r>
@@ -110,23 +119,7 @@
             <w:rFonts w:ascii="Cambria Math" w:hAnsi="Cambria Math"/>
             <w:lang w:val="es-MX"/>
           </w:rPr>
-          <w:t>A</w:t>
-        </w:r>
-        <w:r>
-          <w:rPr>
-            <w:rStyle w:val="Hipervnculo"/>
-            <w:rFonts w:ascii="Cambria Math" w:hAnsi="Cambria Math"/>
-            <w:lang w:val="es-MX"/>
-          </w:rPr>
-          <w:t>q</w:t>
-        </w:r>
-        <w:r>
-          <w:rPr>
-            <w:rStyle w:val="Hipervnculo"/>
-            <w:rFonts w:ascii="Cambria Math" w:hAnsi="Cambria Math"/>
-            <w:lang w:val="es-MX"/>
-          </w:rPr>
-          <w:t>ui</w:t>
+          <w:t>Aqui</w:t>
         </w:r>
         <w:proofErr w:type="spellEnd"/>
       </w:hyperlink>
@@ -319,21 +312,7 @@
             <w:rStyle w:val="Hipervnculo"/>
             <w:rFonts w:ascii="Cambria Math" w:hAnsi="Cambria Math"/>
           </w:rPr>
-          <w:t>Aq</w:t>
-        </w:r>
-        <w:r>
-          <w:rPr>
-            <w:rStyle w:val="Hipervnculo"/>
-            <w:rFonts w:ascii="Cambria Math" w:hAnsi="Cambria Math"/>
-          </w:rPr>
-          <w:t>u</w:t>
-        </w:r>
-        <w:r>
-          <w:rPr>
-            <w:rStyle w:val="Hipervnculo"/>
-            <w:rFonts w:ascii="Cambria Math" w:hAnsi="Cambria Math"/>
-          </w:rPr>
-          <w:t>i</w:t>
+          <w:t>Aqui</w:t>
         </w:r>
         <w:proofErr w:type="spellEnd"/>
       </w:hyperlink>
@@ -531,6 +510,7 @@
         <w:ind w:left="708"/>
         <w:rPr>
           <w:rFonts w:ascii="Cambria Math" w:hAnsi="Cambria Math"/>
+          <w:lang w:val="en-US"/>
         </w:rPr>
       </w:pPr>
       <w:r>
@@ -539,8 +519,24 @@
           <w:lang w:val="es-MX"/>
         </w:rPr>
         <w:tab/>
+      </w:r>
+      <w:r>
+        <w:rPr>
+          <w:rFonts w:ascii="Cambria Math" w:hAnsi="Cambria Math"/>
+          <w:lang w:val="en-US"/>
+        </w:rPr>
         <w:t xml:space="preserve">Enlace: </w:t>
       </w:r>
+      <w:hyperlink r:id="rId8" w:history="1">
+        <w:r>
+          <w:rPr>
+            <w:rStyle w:val="Hipervnculo"/>
+            <w:rFonts w:ascii="Cambria Math" w:hAnsi="Cambria Math"/>
+            <w:lang w:val="en-US"/>
+          </w:rPr>
+          <w:t>Aqui</w:t>
+        </w:r>
+      </w:hyperlink>
     </w:p>
     <w:p>
       <w:pPr>
@@ -562,31 +558,31 @@
           <w:rFonts w:ascii="Cambria Math" w:hAnsi="Cambria Math"/>
           <w:lang w:val="es-MX"/>
         </w:rPr>
+        <w:t>:</w:t>
+      </w:r>
+    </w:p>
+    <w:p>
+      <w:pPr>
+        <w:ind w:left="708"/>
+        <w:rPr>
+          <w:rFonts w:ascii="Cambria Math" w:hAnsi="Cambria Math"/>
+          <w:lang w:val="es-MX"/>
+        </w:rPr>
+      </w:pPr>
+      <w:r>
+        <w:rPr>
+          <w:rFonts w:ascii="Cambria Math" w:hAnsi="Cambria Math"/>
+          <w:lang w:val="es-MX"/>
+        </w:rPr>
+        <w:t>1 servidor web</w:t>
+      </w:r>
+      <w:r>
+        <w:rPr>
+          <w:rFonts w:ascii="Cambria Math" w:hAnsi="Cambria Math"/>
+          <w:lang w:val="es-MX"/>
+        </w:rPr>
         <w:t xml:space="preserve">: </w:t>
       </w:r>
-      <w:r>
-        <w:rPr>
-          <w:rFonts w:ascii="Cambria Math" w:hAnsi="Cambria Math"/>
-          <w:lang w:val="es-MX"/>
-        </w:rPr>
-        <w:t xml:space="preserve">Lenovo </w:t>
-      </w:r>
-      <w:proofErr w:type="spellStart"/>
-      <w:r>
-        <w:rPr>
-          <w:rFonts w:ascii="Cambria Math" w:hAnsi="Cambria Math"/>
-          <w:lang w:val="es-MX"/>
-        </w:rPr>
-        <w:t>ThinkSystem</w:t>
-      </w:r>
-      <w:proofErr w:type="spellEnd"/>
-      <w:r>
-        <w:rPr>
-          <w:rFonts w:ascii="Cambria Math" w:hAnsi="Cambria Math"/>
-          <w:lang w:val="es-MX"/>
-        </w:rPr>
-        <w:t xml:space="preserve"> ST250 Tower Server</w:t>
-      </w:r>
     </w:p>
     <w:p>
       <w:pPr>
@@ -601,8 +597,14 @@
           <w:rFonts w:ascii="Cambria Math" w:hAnsi="Cambria Math"/>
           <w:lang w:val="es-MX"/>
         </w:rPr>
-        <w:tab/>
-        <w:t>Precio: 1999$</w:t>
+        <w:t>1 servidor de impresiones</w:t>
+      </w:r>
+      <w:r>
+        <w:rPr>
+          <w:rFonts w:ascii="Cambria Math" w:hAnsi="Cambria Math"/>
+          <w:lang w:val="es-MX"/>
+        </w:rPr>
+        <w:t xml:space="preserve">: </w:t>
       </w:r>
     </w:p>
     <w:p>
@@ -618,8 +620,14 @@
           <w:rFonts w:ascii="Cambria Math" w:hAnsi="Cambria Math"/>
           <w:lang w:val="es-MX"/>
         </w:rPr>
-        <w:tab/>
-        <w:t xml:space="preserve">Enlace: </w:t>
+        <w:t>1 servidor de bases de datos</w:t>
+      </w:r>
+      <w:r>
+        <w:rPr>
+          <w:rFonts w:ascii="Cambria Math" w:hAnsi="Cambria Math"/>
+          <w:lang w:val="es-MX"/>
+        </w:rPr>
+        <w:t xml:space="preserve">: </w:t>
       </w:r>
     </w:p>
     <w:p>
@@ -635,7 +643,97 @@
           <w:rFonts w:ascii="Cambria Math" w:hAnsi="Cambria Math"/>
           <w:lang w:val="es-MX"/>
         </w:rPr>
-        <w:t>1 servidor web</w:t>
+        <w:t>1 servidor de correo</w:t>
+      </w:r>
+      <w:r>
+        <w:rPr>
+          <w:rFonts w:ascii="Cambria Math" w:hAnsi="Cambria Math"/>
+          <w:lang w:val="es-MX"/>
+        </w:rPr>
+        <w:t>:</w:t>
+      </w:r>
+      <w:r>
+        <w:rPr>
+          <w:rFonts w:ascii="Cambria Math" w:hAnsi="Cambria Math"/>
+          <w:lang w:val="es-MX"/>
+        </w:rPr>
+        <w:t xml:space="preserve"> </w:t>
+      </w:r>
+    </w:p>
+    <w:p>
+      <w:pPr>
+        <w:ind w:left="708"/>
+        <w:rPr>
+          <w:rFonts w:ascii="Cambria Math" w:hAnsi="Cambria Math"/>
+          <w:lang w:val="es-MX"/>
+        </w:rPr>
+      </w:pPr>
+      <w:r>
+        <w:rPr>
+          <w:rFonts w:ascii="Cambria Math" w:hAnsi="Cambria Math"/>
+          <w:lang w:val="es-MX"/>
+        </w:rPr>
+        <w:t>1 servidor de Intranet</w:t>
+      </w:r>
+      <w:r>
+        <w:rPr>
+          <w:rFonts w:ascii="Cambria Math" w:hAnsi="Cambria Math"/>
+          <w:lang w:val="es-MX"/>
+        </w:rPr>
+        <w:t>:</w:t>
+      </w:r>
+      <w:r>
+        <w:rPr>
+          <w:rFonts w:ascii="Cambria Math" w:hAnsi="Cambria Math"/>
+          <w:lang w:val="es-MX"/>
+        </w:rPr>
+        <w:t xml:space="preserve"> </w:t>
+      </w:r>
+    </w:p>
+    <w:p>
+      <w:pPr>
+        <w:rPr>
+          <w:rFonts w:ascii="Cambria Math" w:hAnsi="Cambria Math"/>
+          <w:lang w:val="es-MX"/>
+        </w:rPr>
+      </w:pPr>
+      <w:r>
+        <w:rPr>
+          <w:rFonts w:ascii="Cambria Math" w:hAnsi="Cambria Math"/>
+          <w:lang w:val="es-MX"/>
+        </w:rPr>
+        <w:t>2 cámaras de vigilancia en cada piso (</w:t>
+      </w:r>
+      <w:proofErr w:type="gramStart"/>
+      <w:r>
+        <w:rPr>
+          <w:rFonts w:ascii="Cambria Math" w:hAnsi="Cambria Math"/>
+          <w:lang w:val="es-MX"/>
+        </w:rPr>
+        <w:t>CCTV?</w:t>
+      </w:r>
+      <w:proofErr w:type="gramEnd"/>
+      <w:r>
+        <w:rPr>
+          <w:rFonts w:ascii="Cambria Math" w:hAnsi="Cambria Math"/>
+          <w:lang w:val="es-MX"/>
+        </w:rPr>
+        <w:t>)</w:t>
+      </w:r>
+    </w:p>
+    <w:p>
+      <w:pPr>
+        <w:rPr>
+          <w:rFonts w:ascii="Cambria Math" w:hAnsi="Cambria Math"/>
+          <w:lang w:val="es-MX"/>
+        </w:rPr>
+      </w:pPr>
+      <w:r>
+        <w:rPr>
+          <w:rFonts w:ascii="Cambria Math" w:hAnsi="Cambria Math"/>
+          <w:lang w:val="es-MX"/>
+        </w:rPr>
+        <w:t>Modelos</w:t>
       </w:r>
       <w:r>
         <w:rPr>
@@ -644,166 +742,18 @@
         </w:rPr>
         <w:t xml:space="preserve">: </w:t>
       </w:r>
-    </w:p>
-    <w:p>
-      <w:pPr>
-        <w:ind w:left="708"/>
-        <w:rPr>
-          <w:rFonts w:ascii="Cambria Math" w:hAnsi="Cambria Math"/>
-          <w:lang w:val="es-MX"/>
-        </w:rPr>
-      </w:pPr>
-      <w:r>
-        <w:rPr>
-          <w:rFonts w:ascii="Cambria Math" w:hAnsi="Cambria Math"/>
-          <w:lang w:val="es-MX"/>
-        </w:rPr>
-        <w:t>1 servidor de impresiones</w:t>
-      </w:r>
-      <w:r>
-        <w:rPr>
-          <w:rFonts w:ascii="Cambria Math" w:hAnsi="Cambria Math"/>
-          <w:lang w:val="es-MX"/>
-        </w:rPr>
-        <w:t xml:space="preserve">: </w:t>
-      </w:r>
-    </w:p>
-    <w:p>
-      <w:pPr>
-        <w:ind w:left="708"/>
-        <w:rPr>
-          <w:rFonts w:ascii="Cambria Math" w:hAnsi="Cambria Math"/>
-          <w:lang w:val="es-MX"/>
-        </w:rPr>
-      </w:pPr>
-      <w:r>
-        <w:rPr>
-          <w:rFonts w:ascii="Cambria Math" w:hAnsi="Cambria Math"/>
-          <w:lang w:val="es-MX"/>
-        </w:rPr>
-        <w:t>1 servidor de bases de datos</w:t>
-      </w:r>
-      <w:r>
-        <w:rPr>
-          <w:rFonts w:ascii="Cambria Math" w:hAnsi="Cambria Math"/>
-          <w:lang w:val="es-MX"/>
-        </w:rPr>
-        <w:t xml:space="preserve">: </w:t>
-      </w:r>
-    </w:p>
-    <w:p>
-      <w:pPr>
-        <w:ind w:left="708"/>
-        <w:rPr>
-          <w:rFonts w:ascii="Cambria Math" w:hAnsi="Cambria Math"/>
-          <w:lang w:val="es-MX"/>
-        </w:rPr>
-      </w:pPr>
-      <w:r>
-        <w:rPr>
-          <w:rFonts w:ascii="Cambria Math" w:hAnsi="Cambria Math"/>
-          <w:lang w:val="es-MX"/>
-        </w:rPr>
-        <w:t>1 servidor de correo</w:t>
-      </w:r>
-      <w:r>
-        <w:rPr>
-          <w:rFonts w:ascii="Cambria Math" w:hAnsi="Cambria Math"/>
-          <w:lang w:val="es-MX"/>
-        </w:rPr>
-        <w:t>:</w:t>
-      </w:r>
-      <w:r>
-        <w:rPr>
-          <w:rFonts w:ascii="Cambria Math" w:hAnsi="Cambria Math"/>
-          <w:lang w:val="es-MX"/>
-        </w:rPr>
-        <w:t xml:space="preserve"> </w:t>
-      </w:r>
-    </w:p>
-    <w:p>
-      <w:pPr>
-        <w:ind w:left="708"/>
-        <w:rPr>
-          <w:rFonts w:ascii="Cambria Math" w:hAnsi="Cambria Math"/>
-          <w:lang w:val="es-MX"/>
-        </w:rPr>
-      </w:pPr>
-      <w:r>
-        <w:rPr>
-          <w:rFonts w:ascii="Cambria Math" w:hAnsi="Cambria Math"/>
-          <w:lang w:val="es-MX"/>
-        </w:rPr>
-        <w:t>1 servidor de Intranet</w:t>
-      </w:r>
-      <w:r>
-        <w:rPr>
-          <w:rFonts w:ascii="Cambria Math" w:hAnsi="Cambria Math"/>
-          <w:lang w:val="es-MX"/>
-        </w:rPr>
-        <w:t>:</w:t>
-      </w:r>
-      <w:r>
-        <w:rPr>
-          <w:rFonts w:ascii="Cambria Math" w:hAnsi="Cambria Math"/>
-          <w:lang w:val="es-MX"/>
-        </w:rPr>
-        <w:t xml:space="preserve"> </w:t>
-      </w:r>
-    </w:p>
-    <w:p>
-      <w:pPr>
-        <w:rPr>
-          <w:rFonts w:ascii="Cambria Math" w:hAnsi="Cambria Math"/>
-          <w:lang w:val="es-MX"/>
-        </w:rPr>
-      </w:pPr>
-      <w:r>
-        <w:rPr>
-          <w:rFonts w:ascii="Cambria Math" w:hAnsi="Cambria Math"/>
-          <w:lang w:val="es-MX"/>
-        </w:rPr>
-        <w:t>2 cámaras de vigilancia en cada piso (</w:t>
-      </w:r>
-      <w:proofErr w:type="gramStart"/>
-      <w:r>
-        <w:rPr>
-          <w:rFonts w:ascii="Cambria Math" w:hAnsi="Cambria Math"/>
-          <w:lang w:val="es-MX"/>
-        </w:rPr>
-        <w:t>CCTV?</w:t>
-      </w:r>
-      <w:proofErr w:type="gramEnd"/>
-      <w:r>
-        <w:rPr>
-          <w:rFonts w:ascii="Cambria Math" w:hAnsi="Cambria Math"/>
-          <w:lang w:val="es-MX"/>
-        </w:rPr>
-        <w:t>)</w:t>
-      </w:r>
-    </w:p>
-    <w:p>
-      <w:pPr>
-        <w:rPr>
-          <w:rFonts w:ascii="Cambria Math" w:hAnsi="Cambria Math"/>
-          <w:lang w:val="es-MX"/>
-        </w:rPr>
-      </w:pPr>
-      <w:r>
-        <w:rPr>
-          <w:rFonts w:ascii="Cambria Math" w:hAnsi="Cambria Math"/>
-          <w:lang w:val="es-MX"/>
-        </w:rPr>
-        <w:lastRenderedPageBreak/>
-        <w:t>Modelos</w:t>
-      </w:r>
-      <w:r>
-        <w:rPr>
-          <w:rFonts w:ascii="Cambria Math" w:hAnsi="Cambria Math"/>
-          <w:lang w:val="es-MX"/>
-        </w:rPr>
-        <w:t xml:space="preserve">: </w:t>
-      </w:r>
+      <w:hyperlink r:id="rId9" w:history="1">
+        <w:proofErr w:type="spellStart"/>
+        <w:r>
+          <w:rPr>
+            <w:rStyle w:val="Hipervnculo"/>
+            <w:rFonts w:ascii="Cambria Math" w:hAnsi="Cambria Math"/>
+            <w:lang w:val="es-MX"/>
+          </w:rPr>
+          <w:t>Aqui</w:t>
+        </w:r>
+        <w:proofErr w:type="spellEnd"/>
+      </w:hyperlink>
     </w:p>
     <w:sectPr>
       <w:pgSz w:w="12240" w:h="15840"/>

</xml_diff>

<commit_message>
Podre volverlo a entregar?
</commit_message>
<xml_diff>
--- a/REDES DE COMPUTADORA/UNIDAD VII/EQUIPOS.docx
+++ b/REDES DE COMPUTADORA/UNIDAD VII/EQUIPOS.docx
@@ -510,7 +510,6 @@
         <w:ind w:left="708"/>
         <w:rPr>
           <w:rFonts w:ascii="Cambria Math" w:hAnsi="Cambria Math"/>
-          <w:lang w:val="en-US"/>
         </w:rPr>
       </w:pPr>
       <w:r>
@@ -523,19 +522,33 @@
       <w:r>
         <w:rPr>
           <w:rFonts w:ascii="Cambria Math" w:hAnsi="Cambria Math"/>
-          <w:lang w:val="en-US"/>
         </w:rPr>
         <w:t xml:space="preserve">Enlace: </w:t>
       </w:r>
       <w:hyperlink r:id="rId8" w:history="1">
+        <w:proofErr w:type="spellStart"/>
         <w:r>
           <w:rPr>
             <w:rStyle w:val="Hipervnculo"/>
             <w:rFonts w:ascii="Cambria Math" w:hAnsi="Cambria Math"/>
-            <w:lang w:val="en-US"/>
           </w:rPr>
-          <w:t>Aqui</w:t>
+          <w:t>Aq</w:t>
         </w:r>
+        <w:r>
+          <w:rPr>
+            <w:rStyle w:val="Hipervnculo"/>
+            <w:rFonts w:ascii="Cambria Math" w:hAnsi="Cambria Math"/>
+          </w:rPr>
+          <w:t>u</w:t>
+        </w:r>
+        <w:r>
+          <w:rPr>
+            <w:rStyle w:val="Hipervnculo"/>
+            <w:rFonts w:ascii="Cambria Math" w:hAnsi="Cambria Math"/>
+          </w:rPr>
+          <w:t>i</w:t>
+        </w:r>
+        <w:proofErr w:type="spellEnd"/>
       </w:hyperlink>
     </w:p>
     <w:p>
@@ -722,12 +735,6 @@
       </w:r>
     </w:p>
     <w:p>
-      <w:pPr>
-        <w:rPr>
-          <w:rFonts w:ascii="Cambria Math" w:hAnsi="Cambria Math"/>
-          <w:lang w:val="es-MX"/>
-        </w:rPr>
-      </w:pPr>
       <w:r>
         <w:rPr>
           <w:rFonts w:ascii="Cambria Math" w:hAnsi="Cambria Math"/>
@@ -750,10 +757,188 @@
             <w:rFonts w:ascii="Cambria Math" w:hAnsi="Cambria Math"/>
             <w:lang w:val="es-MX"/>
           </w:rPr>
-          <w:t>Aqui</w:t>
+          <w:t>Aq</w:t>
+        </w:r>
+        <w:r>
+          <w:rPr>
+            <w:rStyle w:val="Hipervnculo"/>
+            <w:rFonts w:ascii="Cambria Math" w:hAnsi="Cambria Math"/>
+            <w:lang w:val="es-MX"/>
+          </w:rPr>
+          <w:t>u</w:t>
+        </w:r>
+        <w:r>
+          <w:rPr>
+            <w:rStyle w:val="Hipervnculo"/>
+            <w:rFonts w:ascii="Cambria Math" w:hAnsi="Cambria Math"/>
+            <w:lang w:val="es-MX"/>
+          </w:rPr>
+          <w:t>i</w:t>
         </w:r>
         <w:proofErr w:type="spellEnd"/>
       </w:hyperlink>
+    </w:p>
+    <w:p/>
+    <w:p>
+      <w:r>
+        <w:lastRenderedPageBreak/>
+        <w:t>EL MALDITO SWITCH</w:t>
+      </w:r>
+    </w:p>
+    <w:p>
+      <w:hyperlink r:id="rId10" w:history="1">
+        <w:r>
+          <w:rPr>
+            <w:rStyle w:val="Hipervnculo"/>
+          </w:rPr>
+          <w:t>https://www.amazon.com/PoE-administrado-1000Mbps-Interruptor-alimentaci%C3%B3n/dp/B0BQM8Z5WV/ref=sxin_16_pa_sp_search_thematic_sspa?__mk_es_US=%C3%85M%C3%85%C5%BD%C3%95%C3%91&amp;content-id=amzn1.sym.c5787da2-212d-48eb-a894-9ea5a87adeb3%3Aamzn1.sym.c5787da2-212d-48eb-a894-9ea5a87adeb3&amp;crid=31DTQAXIMM4RR&amp;cv_ct_cx=rackmount+network+switches&amp;keywords=interruptores+de+red+rackmo</w:t>
+        </w:r>
+        <w:r>
+          <w:rPr>
+            <w:rStyle w:val="Hipervnculo"/>
+          </w:rPr>
+          <w:t>u</w:t>
+        </w:r>
+        <w:r>
+          <w:rPr>
+            <w:rStyle w:val="Hipervnculo"/>
+          </w:rPr>
+          <w:t>nt&amp;pd_rd_i=B0BQM8Z5WV&amp;pd_rd_r=29a83824-11ca-4d9a-83fd-c5c46d05c6da&amp;pd_rd_w=3fIi4&amp;pd_rd_wg=9Qt2k&amp;pf_rd_p=c5787da2-212d-48eb-a894-9ea5a87adeb3&amp;pf_rd_r=QFPT5HA3V3E9D2KCG8WR&amp;qid=1739484206&amp;sbo=RZvfv%2F%2FHxDF%2BO5021pAnSA%3D%3D&amp;sprefix=interruptores+de+red+rackmoun%2Caps%2C164&amp;sr=1-4-6024b2a3-78e4-4fed-8fed-e1613be3bcce-spons&amp;sp_csd=d2lkZ2V0TmFtZT1zcF9zZWFyY2hfdGhlbWF0aWM&amp;psc=1</w:t>
+        </w:r>
+      </w:hyperlink>
+    </w:p>
+    <w:p/>
+    <w:p/>
+    <w:p>
+      <w:pPr>
+        <w:rPr>
+          <w:rFonts w:ascii="Cambria Math" w:hAnsi="Cambria Math"/>
+          <w:lang w:val="es-MX"/>
+        </w:rPr>
+      </w:pPr>
+      <w:hyperlink r:id="rId11" w:history="1">
+        <w:r>
+          <w:rPr>
+            <w:rStyle w:val="Hipervnculo"/>
+            <w:rFonts w:ascii="Cambria Math" w:hAnsi="Cambria Math"/>
+            <w:lang w:val="es-MX"/>
+          </w:rPr>
+          <w:t>https://www.amazon.com/Rack-para-servidores-Electr%C3%B3nica-Seguridad/dp/B08YDHR56J/ref=sxin_16_pa_sp_search_thematic_sspa?__mk_es_US=%C3%85M%C3%85%C5</w:t>
+        </w:r>
+        <w:r>
+          <w:rPr>
+            <w:rStyle w:val="Hipervnculo"/>
+            <w:rFonts w:ascii="Cambria Math" w:hAnsi="Cambria Math"/>
+            <w:lang w:val="es-MX"/>
+          </w:rPr>
+          <w:t>%</w:t>
+        </w:r>
+        <w:r>
+          <w:rPr>
+            <w:rStyle w:val="Hipervnculo"/>
+            <w:rFonts w:ascii="Cambria Math" w:hAnsi="Cambria Math"/>
+            <w:lang w:val="es-MX"/>
+          </w:rPr>
+          <w:t>BD%C3%95%C3%91&amp;content-id=amzn1.sym.c5787da2-212d-48eb-a894-9ea5a87adeb3%3Aamzn1.sym.c5787da2-212d-48eb-a894-9ea5a87adeb3&amp;crid=22NO7R</w:t>
+        </w:r>
+        <w:r>
+          <w:rPr>
+            <w:rStyle w:val="Hipervnculo"/>
+            <w:rFonts w:ascii="Cambria Math" w:hAnsi="Cambria Math"/>
+            <w:lang w:val="es-MX"/>
+          </w:rPr>
+          <w:t>6</w:t>
+        </w:r>
+        <w:r>
+          <w:rPr>
+            <w:rStyle w:val="Hipervnculo"/>
+            <w:rFonts w:ascii="Cambria Math" w:hAnsi="Cambria Math"/>
+            <w:lang w:val="es-MX"/>
+          </w:rPr>
+          <w:t>SJQH15&amp;cv_ct_cx=rack%2Bfor%2Bserver&amp;keywords=rack%2Bfor%2Bserver&amp;pd_rd_i=B08YDHR56J&amp;pd_rd_r=0478de10-8a52-449e-8368-60021ccf25af&amp;pd_r</w:t>
+        </w:r>
+        <w:r>
+          <w:rPr>
+            <w:rStyle w:val="Hipervnculo"/>
+            <w:rFonts w:ascii="Cambria Math" w:hAnsi="Cambria Math"/>
+            <w:lang w:val="es-MX"/>
+          </w:rPr>
+          <w:t>d</w:t>
+        </w:r>
+        <w:r>
+          <w:rPr>
+            <w:rStyle w:val="Hipervnculo"/>
+            <w:rFonts w:ascii="Cambria Math" w:hAnsi="Cambria Math"/>
+            <w:lang w:val="es-MX"/>
+          </w:rPr>
+          <w:t>_w=H2FT2&amp;pd_rd_wg=cZo4k&amp;pf_rd_p=c5787da2-212d-48eb-a894-9ea5a87adeb3&amp;pf_rd_r=PKE67FFDG61DWNAMRRVS&amp;qid=1739476968&amp;s=electronics&amp;sbo=RZvfv%2F%2FHxDF%2BO5021pAnSA%3D%3D&amp;sprefix=rack%2Bfor%2Bserver%2Celectronics%2C129&amp;sr=1-1-6024b2a3-78e4-4fed-8fed-e1613be3bcce-spons&amp;sp_csd=d2lkZ2V0TmFtZT1zcF9zZWFyY2hfdGhlbWF0aWM&amp;smid=A2H1I7DL0DZAGG&amp;th=1</w:t>
+        </w:r>
+      </w:hyperlink>
+    </w:p>
+    <w:p>
+      <w:pPr>
+        <w:rPr>
+          <w:rFonts w:ascii="Cambria Math" w:hAnsi="Cambria Math"/>
+          <w:lang w:val="es-MX"/>
+        </w:rPr>
+      </w:pPr>
+      <w:r>
+        <w:rPr>
+          <w:rFonts w:ascii="Cambria Math" w:hAnsi="Cambria Math"/>
+          <w:lang w:val="es-MX"/>
+        </w:rPr>
+        <w:t>rack para servidores</w:t>
+      </w:r>
+    </w:p>
+    <w:p>
+      <w:pPr>
+        <w:rPr>
+          <w:rFonts w:ascii="Cambria Math" w:hAnsi="Cambria Math"/>
+          <w:lang w:val="es-MX"/>
+        </w:rPr>
+      </w:pPr>
+      <w:hyperlink r:id="rId12" w:history="1">
+        <w:r>
+          <w:rPr>
+            <w:rStyle w:val="Hipervnculo"/>
+            <w:rFonts w:ascii="Cambria Math" w:hAnsi="Cambria Math"/>
+            <w:lang w:val="es-MX"/>
+          </w:rPr>
+          <w:t>https://www.amazon.com/-/es/PowerEdge-R740-almacenamiento-empresarial-alimentaci%C3%B3n/dp/B0CCBW7B2D/ref=sr_1_10?__mk_es_US=%C3%85M%C3%85%C5%BD%C3%95%C3%91&amp;crid=3DX2017TLEY0K&amp;dib=eyJ2IjoiMSJ9.lbOZqnIKzb6IJOGHVPaf_bcInwqgaF2PfwuSu6H5UFEcAAH87HINJaWEl2OJbwRdAVDmIfAq23HgWDwAingbCk7CJM79Bz1e40jfX0L2UNL_vXvq</w:t>
+        </w:r>
+        <w:r>
+          <w:rPr>
+            <w:rStyle w:val="Hipervnculo"/>
+            <w:rFonts w:ascii="Cambria Math" w:hAnsi="Cambria Math"/>
+            <w:lang w:val="es-MX"/>
+          </w:rPr>
+          <w:t>A</w:t>
+        </w:r>
+        <w:r>
+          <w:rPr>
+            <w:rStyle w:val="Hipervnculo"/>
+            <w:rFonts w:ascii="Cambria Math" w:hAnsi="Cambria Math"/>
+            <w:lang w:val="es-MX"/>
+          </w:rPr>
+          <w:t>Ly32vlbK4-Akdb9HJd3hErFOfx3zhimy2fvcDxKrmVQCgUdu5rcu_ULc4ls1HSXdk-9su7YqsdpzU49I1Ww-ARABPcJjRhlStceEL-rqOolP3_ASEFxwx5FxsXAh0lWeemkdjQ2_bvRVFCKF1VlAGGXusvagpZV_d-m2RcdOTnSGybvdvOZ2H_lh-IASNfSPaUhpY2cMdvU2-Mxn9eXP1b2e5zNq5z6Jh2JnyiW6K47u4sXicU-AiBq9Rw.spw53fsxCZWyH8_vwybOs7Gb344kRN_VoCPIU2J8n6M&amp;dib_tag=se&amp;keywords=dell+rack&amp;qid=1739476584&amp;s=electronics&amp;sprefix=dell+rack%2Celectronics%2C148&amp;sr=1-10</w:t>
+        </w:r>
+      </w:hyperlink>
+    </w:p>
+    <w:p>
+      <w:pPr>
+        <w:rPr>
+          <w:rFonts w:ascii="Cambria Math" w:hAnsi="Cambria Math"/>
+          <w:lang w:val="es-MX"/>
+        </w:rPr>
+      </w:pPr>
+    </w:p>
+    <w:p>
+      <w:pPr>
+        <w:rPr>
+          <w:rFonts w:ascii="Cambria Math" w:hAnsi="Cambria Math"/>
+          <w:lang w:val="es-MX"/>
+        </w:rPr>
+      </w:pPr>
     </w:p>
     <w:sectPr>
       <w:pgSz w:w="12240" w:h="15840"/>
@@ -1368,7 +1553,6 @@
   <w:style w:type="character" w:default="1" w:styleId="Fuentedeprrafopredeter">
     <w:name w:val="Default Paragraph Font"/>
     <w:uiPriority w:val="1"/>
-    <w:semiHidden/>
     <w:unhideWhenUsed/>
   </w:style>
   <w:style w:type="table" w:default="1" w:styleId="Tablanormal">

</xml_diff>

<commit_message>
Arreglando la tarea de redes
</commit_message>
<xml_diff>
--- a/REDES DE COMPUTADORA/UNIDAD VII/EQUIPOS.docx
+++ b/REDES DE COMPUTADORA/UNIDAD VII/EQUIPOS.docx
@@ -462,8 +462,31 @@
           <w:rFonts w:ascii="Cambria Math" w:hAnsi="Cambria Math"/>
           <w:lang w:val="es-MX"/>
         </w:rPr>
-        <w:t xml:space="preserve">: </w:t>
-      </w:r>
+        <w:t xml:space="preserve"> y </w:t>
+      </w:r>
+      <w:r>
+        <w:rPr>
+          <w:rFonts w:ascii="Cambria Math" w:hAnsi="Cambria Math"/>
+          <w:lang w:val="es-MX"/>
+        </w:rPr>
+        <w:t>1 servidor de bases de datos</w:t>
+      </w:r>
+      <w:r>
+        <w:rPr>
+          <w:rFonts w:ascii="Cambria Math" w:hAnsi="Cambria Math"/>
+          <w:lang w:val="es-MX"/>
+        </w:rPr>
+        <w:t>:</w:t>
+      </w:r>
+    </w:p>
+    <w:p>
+      <w:pPr>
+        <w:ind w:left="708" w:firstLine="708"/>
+        <w:rPr>
+          <w:rFonts w:ascii="Cambria Math" w:hAnsi="Cambria Math"/>
+          <w:lang w:val="es-MX"/>
+        </w:rPr>
+      </w:pPr>
       <w:r>
         <w:rPr>
           <w:rFonts w:ascii="Cambria Math" w:hAnsi="Cambria Math"/>
@@ -532,21 +555,7 @@
             <w:rStyle w:val="Hipervnculo"/>
             <w:rFonts w:ascii="Cambria Math" w:hAnsi="Cambria Math"/>
           </w:rPr>
-          <w:t>Aq</w:t>
-        </w:r>
-        <w:r>
-          <w:rPr>
-            <w:rStyle w:val="Hipervnculo"/>
-            <w:rFonts w:ascii="Cambria Math" w:hAnsi="Cambria Math"/>
-          </w:rPr>
-          <w:t>u</w:t>
-        </w:r>
-        <w:r>
-          <w:rPr>
-            <w:rStyle w:val="Hipervnculo"/>
-            <w:rFonts w:ascii="Cambria Math" w:hAnsi="Cambria Math"/>
-          </w:rPr>
-          <w:t>i</w:t>
+          <w:t>Aqui</w:t>
         </w:r>
         <w:proofErr w:type="spellEnd"/>
       </w:hyperlink>
@@ -594,6 +603,34 @@
           <w:rFonts w:ascii="Cambria Math" w:hAnsi="Cambria Math"/>
           <w:lang w:val="es-MX"/>
         </w:rPr>
+        <w:t xml:space="preserve"> y </w:t>
+      </w:r>
+      <w:r>
+        <w:rPr>
+          <w:rFonts w:ascii="Cambria Math" w:hAnsi="Cambria Math"/>
+          <w:lang w:val="es-MX"/>
+        </w:rPr>
+        <w:t>1 servidor de Intranet</w:t>
+      </w:r>
+      <w:r>
+        <w:rPr>
+          <w:rFonts w:ascii="Cambria Math" w:hAnsi="Cambria Math"/>
+          <w:lang w:val="es-MX"/>
+        </w:rPr>
+        <w:t xml:space="preserve"> </w:t>
+      </w:r>
+      <w:r>
+        <w:rPr>
+          <w:rFonts w:ascii="Cambria Math" w:hAnsi="Cambria Math"/>
+          <w:lang w:val="es-MX"/>
+        </w:rPr>
+        <w:t>1 servidor de correo</w:t>
+      </w:r>
+      <w:r>
+        <w:rPr>
+          <w:rFonts w:ascii="Cambria Math" w:hAnsi="Cambria Math"/>
+          <w:lang w:val="es-MX"/>
+        </w:rPr>
         <w:t xml:space="preserve">: </w:t>
       </w:r>
     </w:p>
@@ -618,89 +655,6 @@
           <w:lang w:val="es-MX"/>
         </w:rPr>
         <w:t xml:space="preserve">: </w:t>
-      </w:r>
-    </w:p>
-    <w:p>
-      <w:pPr>
-        <w:ind w:left="708"/>
-        <w:rPr>
-          <w:rFonts w:ascii="Cambria Math" w:hAnsi="Cambria Math"/>
-          <w:lang w:val="es-MX"/>
-        </w:rPr>
-      </w:pPr>
-      <w:r>
-        <w:rPr>
-          <w:rFonts w:ascii="Cambria Math" w:hAnsi="Cambria Math"/>
-          <w:lang w:val="es-MX"/>
-        </w:rPr>
-        <w:t>1 servidor de bases de datos</w:t>
-      </w:r>
-      <w:r>
-        <w:rPr>
-          <w:rFonts w:ascii="Cambria Math" w:hAnsi="Cambria Math"/>
-          <w:lang w:val="es-MX"/>
-        </w:rPr>
-        <w:t xml:space="preserve">: </w:t>
-      </w:r>
-    </w:p>
-    <w:p>
-      <w:pPr>
-        <w:ind w:left="708"/>
-        <w:rPr>
-          <w:rFonts w:ascii="Cambria Math" w:hAnsi="Cambria Math"/>
-          <w:lang w:val="es-MX"/>
-        </w:rPr>
-      </w:pPr>
-      <w:r>
-        <w:rPr>
-          <w:rFonts w:ascii="Cambria Math" w:hAnsi="Cambria Math"/>
-          <w:lang w:val="es-MX"/>
-        </w:rPr>
-        <w:t>1 servidor de correo</w:t>
-      </w:r>
-      <w:r>
-        <w:rPr>
-          <w:rFonts w:ascii="Cambria Math" w:hAnsi="Cambria Math"/>
-          <w:lang w:val="es-MX"/>
-        </w:rPr>
-        <w:t>:</w:t>
-      </w:r>
-      <w:r>
-        <w:rPr>
-          <w:rFonts w:ascii="Cambria Math" w:hAnsi="Cambria Math"/>
-          <w:lang w:val="es-MX"/>
-        </w:rPr>
-        <w:t xml:space="preserve"> </w:t>
-      </w:r>
-    </w:p>
-    <w:p>
-      <w:pPr>
-        <w:ind w:left="708"/>
-        <w:rPr>
-          <w:rFonts w:ascii="Cambria Math" w:hAnsi="Cambria Math"/>
-          <w:lang w:val="es-MX"/>
-        </w:rPr>
-      </w:pPr>
-      <w:r>
-        <w:rPr>
-          <w:rFonts w:ascii="Cambria Math" w:hAnsi="Cambria Math"/>
-          <w:lang w:val="es-MX"/>
-        </w:rPr>
-        <w:t>1 servidor de Intranet</w:t>
-      </w:r>
-      <w:r>
-        <w:rPr>
-          <w:rFonts w:ascii="Cambria Math" w:hAnsi="Cambria Math"/>
-          <w:lang w:val="es-MX"/>
-        </w:rPr>
-        <w:t>:</w:t>
-      </w:r>
-      <w:r>
-        <w:rPr>
-          <w:rFonts w:ascii="Cambria Math" w:hAnsi="Cambria Math"/>
-          <w:lang w:val="es-MX"/>
-        </w:rPr>
-        <w:t xml:space="preserve"> </w:t>
       </w:r>
     </w:p>
     <w:p>
@@ -757,23 +711,7 @@
             <w:rFonts w:ascii="Cambria Math" w:hAnsi="Cambria Math"/>
             <w:lang w:val="es-MX"/>
           </w:rPr>
-          <w:t>Aq</w:t>
-        </w:r>
-        <w:r>
-          <w:rPr>
-            <w:rStyle w:val="Hipervnculo"/>
-            <w:rFonts w:ascii="Cambria Math" w:hAnsi="Cambria Math"/>
-            <w:lang w:val="es-MX"/>
-          </w:rPr>
-          <w:t>u</w:t>
-        </w:r>
-        <w:r>
-          <w:rPr>
-            <w:rStyle w:val="Hipervnculo"/>
-            <w:rFonts w:ascii="Cambria Math" w:hAnsi="Cambria Math"/>
-            <w:lang w:val="es-MX"/>
-          </w:rPr>
-          <w:t>i</w:t>
+          <w:t>Aqui</w:t>
         </w:r>
         <w:proofErr w:type="spellEnd"/>
       </w:hyperlink>
@@ -781,7 +719,6 @@
     <w:p/>
     <w:p>
       <w:r>
-        <w:lastRenderedPageBreak/>
         <w:t>EL MALDITO SWITCH</w:t>
       </w:r>
     </w:p>
@@ -791,19 +728,7 @@
           <w:rPr>
             <w:rStyle w:val="Hipervnculo"/>
           </w:rPr>
-          <w:t>https://www.amazon.com/PoE-administrado-1000Mbps-Interruptor-alimentaci%C3%B3n/dp/B0BQM8Z5WV/ref=sxin_16_pa_sp_search_thematic_sspa?__mk_es_US=%C3%85M%C3%85%C5%BD%C3%95%C3%91&amp;content-id=amzn1.sym.c5787da2-212d-48eb-a894-9ea5a87adeb3%3Aamzn1.sym.c5787da2-212d-48eb-a894-9ea5a87adeb3&amp;crid=31DTQAXIMM4RR&amp;cv_ct_cx=rackmount+network+switches&amp;keywords=interruptores+de+red+rackmo</w:t>
-        </w:r>
-        <w:r>
-          <w:rPr>
-            <w:rStyle w:val="Hipervnculo"/>
-          </w:rPr>
-          <w:t>u</w:t>
-        </w:r>
-        <w:r>
-          <w:rPr>
-            <w:rStyle w:val="Hipervnculo"/>
-          </w:rPr>
-          <w:t>nt&amp;pd_rd_i=B0BQM8Z5WV&amp;pd_rd_r=29a83824-11ca-4d9a-83fd-c5c46d05c6da&amp;pd_rd_w=3fIi4&amp;pd_rd_wg=9Qt2k&amp;pf_rd_p=c5787da2-212d-48eb-a894-9ea5a87adeb3&amp;pf_rd_r=QFPT5HA3V3E9D2KCG8WR&amp;qid=1739484206&amp;sbo=RZvfv%2F%2FHxDF%2BO5021pAnSA%3D%3D&amp;sprefix=interruptores+de+red+rackmoun%2Caps%2C164&amp;sr=1-4-6024b2a3-78e4-4fed-8fed-e1613be3bcce-spons&amp;sp_csd=d2lkZ2V0TmFtZT1zcF9zZWFyY2hfdGhlbWF0aWM&amp;psc=1</w:t>
+          <w:t>https://www.amazon.com/PoE-administrado-1000Mbps-Interruptor-alimentaci%C3%B3n/dp/B0BQM8Z5WV/ref=sxin_16_pa_sp_search_thematic_sspa?__mk_es_US=%C3%85M%C3%85%C5%BD%C3%95%C3%91&amp;content-id=amzn1.sym.c5787da2-212d-48eb-a894-9ea5a87adeb3%3Aamzn1.sym.c5787da2-212d-48eb-a894-9ea5a87adeb3&amp;crid=31DTQAXIMM4RR&amp;cv_ct_cx=rackmount+network+switches&amp;keywords=interruptores+de+red+rackmount&amp;pd_rd_i=B0BQM8Z5WV&amp;pd_rd_r=29a83824-11ca-4d9a-83fd-c5c46d05c6da&amp;pd_rd_w=3fIi4&amp;pd_rd_wg=9Qt2k&amp;pf_rd_p=c5787da2-212d-48eb-a894-9ea5a87adeb3&amp;pf_rd_r=QFPT5HA3V3E9D2KCG8WR&amp;qid=1739484206&amp;sbo=RZvfv%2F%2FHxDF%2BO5021pAnSA%3D%3D&amp;sprefix=interruptores+de+red+rackmoun%2Caps%2C164&amp;sr=1-4-6024b2a3-78e4-4fed-8fed-e1613be3bcce-spons&amp;sp_csd=d2lkZ2V0TmFtZT1zcF9zZWFyY2hfdGhlbWF0aWM&amp;psc=1</w:t>
         </w:r>
       </w:hyperlink>
     </w:p>
@@ -823,55 +748,7 @@
             <w:rFonts w:ascii="Cambria Math" w:hAnsi="Cambria Math"/>
             <w:lang w:val="es-MX"/>
           </w:rPr>
-          <w:t>https://www.amazon.com/Rack-para-servidores-Electr%C3%B3nica-Seguridad/dp/B08YDHR56J/ref=sxin_16_pa_sp_search_thematic_sspa?__mk_es_US=%C3%85M%C3%85%C5</w:t>
-        </w:r>
-        <w:r>
-          <w:rPr>
-            <w:rStyle w:val="Hipervnculo"/>
-            <w:rFonts w:ascii="Cambria Math" w:hAnsi="Cambria Math"/>
-            <w:lang w:val="es-MX"/>
-          </w:rPr>
-          <w:t>%</w:t>
-        </w:r>
-        <w:r>
-          <w:rPr>
-            <w:rStyle w:val="Hipervnculo"/>
-            <w:rFonts w:ascii="Cambria Math" w:hAnsi="Cambria Math"/>
-            <w:lang w:val="es-MX"/>
-          </w:rPr>
-          <w:t>BD%C3%95%C3%91&amp;content-id=amzn1.sym.c5787da2-212d-48eb-a894-9ea5a87adeb3%3Aamzn1.sym.c5787da2-212d-48eb-a894-9ea5a87adeb3&amp;crid=22NO7R</w:t>
-        </w:r>
-        <w:r>
-          <w:rPr>
-            <w:rStyle w:val="Hipervnculo"/>
-            <w:rFonts w:ascii="Cambria Math" w:hAnsi="Cambria Math"/>
-            <w:lang w:val="es-MX"/>
-          </w:rPr>
-          <w:t>6</w:t>
-        </w:r>
-        <w:r>
-          <w:rPr>
-            <w:rStyle w:val="Hipervnculo"/>
-            <w:rFonts w:ascii="Cambria Math" w:hAnsi="Cambria Math"/>
-            <w:lang w:val="es-MX"/>
-          </w:rPr>
-          <w:t>SJQH15&amp;cv_ct_cx=rack%2Bfor%2Bserver&amp;keywords=rack%2Bfor%2Bserver&amp;pd_rd_i=B08YDHR56J&amp;pd_rd_r=0478de10-8a52-449e-8368-60021ccf25af&amp;pd_r</w:t>
-        </w:r>
-        <w:r>
-          <w:rPr>
-            <w:rStyle w:val="Hipervnculo"/>
-            <w:rFonts w:ascii="Cambria Math" w:hAnsi="Cambria Math"/>
-            <w:lang w:val="es-MX"/>
-          </w:rPr>
-          <w:t>d</w:t>
-        </w:r>
-        <w:r>
-          <w:rPr>
-            <w:rStyle w:val="Hipervnculo"/>
-            <w:rFonts w:ascii="Cambria Math" w:hAnsi="Cambria Math"/>
-            <w:lang w:val="es-MX"/>
-          </w:rPr>
-          <w:t>_w=H2FT2&amp;pd_rd_wg=cZo4k&amp;pf_rd_p=c5787da2-212d-48eb-a894-9ea5a87adeb3&amp;pf_rd_r=PKE67FFDG61DWNAMRRVS&amp;qid=1739476968&amp;s=electronics&amp;sbo=RZvfv%2F%2FHxDF%2BO5021pAnSA%3D%3D&amp;sprefix=rack%2Bfor%2Bserver%2Celectronics%2C129&amp;sr=1-1-6024b2a3-78e4-4fed-8fed-e1613be3bcce-spons&amp;sp_csd=d2lkZ2V0TmFtZT1zcF9zZWFyY2hfdGhlbWF0aWM&amp;smid=A2H1I7DL0DZAGG&amp;th=1</w:t>
+          <w:t>https://www.amazon.com/Rack-para-servidores-Electr%C3%B3nica-Seguridad/dp/B08YDHR56J/ref=sxin_16_pa_sp_search_thematic_sspa?__mk_es_US=%C3%85M%C3%85%C5%BD%C3%95%C3%91&amp;content-id=amzn1.sym.c5787da2-212d-48eb-a894-9ea5a87adeb3%3Aamzn1.sym.c5787da2-212d-48eb-a894-9ea5a87adeb3&amp;crid=22NO7R6SJQH15&amp;cv_ct_cx=rack%2Bfor%2Bserver&amp;keywords=rack%2Bfor%2Bserver&amp;pd_rd_i=B08YDHR56J&amp;pd_rd_r=0478de10-8a52-449e-8368-60021ccf25af&amp;pd_rd_w=H2FT2&amp;pd_rd_wg=cZo4k&amp;pf_rd_p=c5787da2-212d-48eb-a894-9ea5a87adeb3&amp;pf_rd_r=PKE67FFDG61DWNAMRRVS&amp;qid=1739476968&amp;s=electronics&amp;sbo=RZvfv%2F%2FHxDF%2BO5021pAnSA%3D%3D&amp;sprefix=rack%2Bfor%2Bserver%2Celectronics%2C129&amp;sr=1-1-6024b2a3-78e4-4fed-8fed-e1613be3bcce-spons&amp;sp_csd=d2lkZ2V0TmFtZT1zcF9zZWFyY2hfdGhlbWF0aWM&amp;smid=A2H1I7DL0DZAGG&amp;th=1</w:t>
         </w:r>
       </w:hyperlink>
     </w:p>
@@ -904,23 +781,7 @@
             <w:rFonts w:ascii="Cambria Math" w:hAnsi="Cambria Math"/>
             <w:lang w:val="es-MX"/>
           </w:rPr>
-          <w:t>https://www.amazon.com/-/es/PowerEdge-R740-almacenamiento-empresarial-alimentaci%C3%B3n/dp/B0CCBW7B2D/ref=sr_1_10?__mk_es_US=%C3%85M%C3%85%C5%BD%C3%95%C3%91&amp;crid=3DX2017TLEY0K&amp;dib=eyJ2IjoiMSJ9.lbOZqnIKzb6IJOGHVPaf_bcInwqgaF2PfwuSu6H5UFEcAAH87HINJaWEl2OJbwRdAVDmIfAq23HgWDwAingbCk7CJM79Bz1e40jfX0L2UNL_vXvq</w:t>
-        </w:r>
-        <w:r>
-          <w:rPr>
-            <w:rStyle w:val="Hipervnculo"/>
-            <w:rFonts w:ascii="Cambria Math" w:hAnsi="Cambria Math"/>
-            <w:lang w:val="es-MX"/>
-          </w:rPr>
-          <w:t>A</w:t>
-        </w:r>
-        <w:r>
-          <w:rPr>
-            <w:rStyle w:val="Hipervnculo"/>
-            <w:rFonts w:ascii="Cambria Math" w:hAnsi="Cambria Math"/>
-            <w:lang w:val="es-MX"/>
-          </w:rPr>
-          <w:t>Ly32vlbK4-Akdb9HJd3hErFOfx3zhimy2fvcDxKrmVQCgUdu5rcu_ULc4ls1HSXdk-9su7YqsdpzU49I1Ww-ARABPcJjRhlStceEL-rqOolP3_ASEFxwx5FxsXAh0lWeemkdjQ2_bvRVFCKF1VlAGGXusvagpZV_d-m2RcdOTnSGybvdvOZ2H_lh-IASNfSPaUhpY2cMdvU2-Mxn9eXP1b2e5zNq5z6Jh2JnyiW6K47u4sXicU-AiBq9Rw.spw53fsxCZWyH8_vwybOs7Gb344kRN_VoCPIU2J8n6M&amp;dib_tag=se&amp;keywords=dell+rack&amp;qid=1739476584&amp;s=electronics&amp;sprefix=dell+rack%2Celectronics%2C148&amp;sr=1-10</w:t>
+          <w:t>https://www.amazon.com/-/es/PowerEdge-R740-almacenamiento-empresarial-alimentaci%C3%B3n/dp/B0CCBW7B2D/ref=sr_1_10?__mk_es_US=%C3%85M%C3%85%C5%BD%C3%95%C3%91&amp;crid=3DX2017TLEY0K&amp;dib=eyJ2IjoiMSJ9.lbOZqnIKzb6IJOGHVPaf_bcInwqgaF2PfwuSu6H5UFEcAAH87HINJaWEl2OJbwRdAVDmIfAq23HgWDwAingbCk7CJM79Bz1e40jfX0L2UNL_vXvqALy32vlbK4-Akdb9HJd3hErFOfx3zhimy2fvcDxKrmVQCgUdu5rcu_ULc4ls1HSXdk-9su7YqsdpzU49I1Ww-ARABPcJjRhlStceEL-rqOolP3_ASEFxwx5FxsXAh0lWeemkdjQ2_bvRVFCKF1VlAGGXusvagpZV_d-m2RcdOTnSGybvdvOZ2H_lh-IASNfSPaUhpY2cMdvU2-Mxn9eXP1b2e5zNq5z6Jh2JnyiW6K47u4sXicU-AiBq9Rw.spw53fsxCZWyH8_vwybOs7Gb344kRN_VoCPIU2J8n6M&amp;dib_tag=se&amp;keywords=dell+rack&amp;qid=1739476584&amp;s=electronics&amp;sprefix=dell+rack%2Celectronics%2C148&amp;sr=1-10</w:t>
         </w:r>
       </w:hyperlink>
     </w:p>
@@ -1553,6 +1414,7 @@
   <w:style w:type="character" w:default="1" w:styleId="Fuentedeprrafopredeter">
     <w:name w:val="Default Paragraph Font"/>
     <w:uiPriority w:val="1"/>
+    <w:semiHidden/>
     <w:unhideWhenUsed/>
   </w:style>
   <w:style w:type="table" w:default="1" w:styleId="Tablanormal">

</xml_diff>